<commit_message>
Enhanced the design of all slider controls
</commit_message>
<xml_diff>
--- a/Documentation/AI Prompts/Vibe Coding - Recruitment Request page.docx
+++ b/Documentation/AI Prompts/Vibe Coding - Recruitment Request page.docx
@@ -18,26 +18,44 @@
           <w:color w:val="EE0000"/>
           <w:u w:val="single"/>
         </w:rPr>
-        <w:t>AI Prompt:</w:t>
-      </w:r>
-    </w:p>
-    <w:p>
-      <w:r>
-        <w:t xml:space="preserve">I have a </w:t>
-      </w:r>
-      <w:proofErr w:type="spellStart"/>
+        <w:t>AI Prompt</w:t>
+      </w:r>
       <w:r>
         <w:rPr>
           <w:b/>
           <w:bCs/>
-        </w:rPr>
-        <w:t>MudTextField</w:t>
-      </w:r>
-      <w:proofErr w:type="spellEnd"/>
+          <w:color w:val="EE0000"/>
+          <w:u w:val="single"/>
+        </w:rPr>
+        <w:t xml:space="preserve"> #1</w:t>
+      </w:r>
       <w:r>
         <w:rPr>
           <w:b/>
           <w:bCs/>
+          <w:color w:val="EE0000"/>
+          <w:u w:val="single"/>
+        </w:rPr>
+        <w:t>:</w:t>
+      </w:r>
+    </w:p>
+    <w:p>
+      <w:r>
+        <w:t xml:space="preserve">I have a </w:t>
+      </w:r>
+      <w:proofErr w:type="spellStart"/>
+      <w:r>
+        <w:rPr>
+          <w:b/>
+          <w:bCs/>
+        </w:rPr>
+        <w:t>MudTextField</w:t>
+      </w:r>
+      <w:proofErr w:type="spellEnd"/>
+      <w:r>
+        <w:rPr>
+          <w:b/>
+          <w:bCs/>
         </w:rPr>
         <w:t xml:space="preserve"> </w:t>
       </w:r>
@@ -115,12 +133,9 @@
       </w:r>
       <w:proofErr w:type="gramStart"/>
       <w:r>
-        <w:t>new(</w:t>
-      </w:r>
-      <w:proofErr w:type="gramEnd"/>
-      <w:r>
-        <w:t>);</w:t>
-      </w:r>
+        <w:t>new();</w:t>
+      </w:r>
+      <w:proofErr w:type="gramEnd"/>
     </w:p>
     <w:p>
       <w:r>
@@ -143,6 +158,2071 @@
       <w:proofErr w:type="gramEnd"/>
       <w:r>
         <w:t xml:space="preserve">;  </w:t>
+      </w:r>
+    </w:p>
+    <w:p/>
+    <w:p>
+      <w:pPr>
+        <w:rPr>
+          <w:b/>
+          <w:bCs/>
+          <w:color w:val="EE0000"/>
+        </w:rPr>
+      </w:pPr>
+      <w:r>
+        <w:rPr>
+          <w:b/>
+          <w:bCs/>
+          <w:color w:val="EE0000"/>
+        </w:rPr>
+        <w:t>AI Prompt #2:</w:t>
+      </w:r>
+    </w:p>
+    <w:p>
+      <w:r>
+        <w:t xml:space="preserve">In my </w:t>
+      </w:r>
+      <w:proofErr w:type="spellStart"/>
+      <w:r>
+        <w:t>RecruitmentRequest.razor</w:t>
+      </w:r>
+      <w:proofErr w:type="spellEnd"/>
+      <w:r>
+        <w:t xml:space="preserve"> page, I declared a parameter called Departments. Tell me how to pass a department object from another page, where some DTO fields are initialized from the caller page. Let’s say, the </w:t>
+      </w:r>
+      <w:proofErr w:type="spellStart"/>
+      <w:r>
+        <w:rPr>
+          <w:lang w:val="en-GB"/>
+        </w:rPr>
+        <w:t>DepartmentName</w:t>
+      </w:r>
+      <w:proofErr w:type="spellEnd"/>
+      <w:r>
+        <w:rPr>
+          <w:lang w:val="en-GB"/>
+        </w:rPr>
+        <w:t xml:space="preserve"> and </w:t>
+      </w:r>
+      <w:r>
+        <w:rPr>
+          <w:lang w:val="en-GB"/>
+        </w:rPr>
+        <w:t xml:space="preserve">Description </w:t>
+      </w:r>
+      <w:r>
+        <w:rPr>
+          <w:lang w:val="en-GB"/>
+        </w:rPr>
+        <w:t xml:space="preserve">fields are set to a default and passing the object to the Departments parameter in the </w:t>
+      </w:r>
+      <w:proofErr w:type="spellStart"/>
+      <w:r>
+        <w:t>RecruitmentRequest.razor</w:t>
+      </w:r>
+      <w:proofErr w:type="spellEnd"/>
+      <w:r>
+        <w:t xml:space="preserve"> page. Find below the code </w:t>
+      </w:r>
+      <w:proofErr w:type="gramStart"/>
+      <w:r>
+        <w:t>behind</w:t>
+      </w:r>
+      <w:proofErr w:type="gramEnd"/>
+      <w:r>
+        <w:t>.</w:t>
+      </w:r>
+    </w:p>
+    <w:p>
+      <w:pPr>
+        <w:rPr>
+          <w:lang w:val="en-GB"/>
+        </w:rPr>
+      </w:pPr>
+      <w:r>
+        <w:rPr>
+          <w:lang w:val="en-GB"/>
+        </w:rPr>
+        <w:t>[Parameter]</w:t>
+      </w:r>
+    </w:p>
+    <w:p>
+      <w:pPr>
+        <w:rPr>
+          <w:lang w:val="en-GB"/>
+        </w:rPr>
+      </w:pPr>
+      <w:r>
+        <w:rPr>
+          <w:lang w:val="en-GB"/>
+        </w:rPr>
+        <w:t xml:space="preserve">public </w:t>
+      </w:r>
+      <w:proofErr w:type="spellStart"/>
+      <w:r>
+        <w:rPr>
+          <w:lang w:val="en-GB"/>
+        </w:rPr>
+        <w:t>IReadOnlyList</w:t>
+      </w:r>
+      <w:proofErr w:type="spellEnd"/>
+      <w:r>
+        <w:rPr>
+          <w:lang w:val="en-GB"/>
+        </w:rPr>
+        <w:t>&lt;</w:t>
+      </w:r>
+      <w:proofErr w:type="spellStart"/>
+      <w:r>
+        <w:rPr>
+          <w:lang w:val="en-GB"/>
+        </w:rPr>
+        <w:t>DepartmentDTO</w:t>
+      </w:r>
+      <w:proofErr w:type="spellEnd"/>
+      <w:r>
+        <w:rPr>
+          <w:lang w:val="en-GB"/>
+        </w:rPr>
+        <w:t xml:space="preserve">&gt; Departments </w:t>
+      </w:r>
+      <w:proofErr w:type="gramStart"/>
+      <w:r>
+        <w:rPr>
+          <w:lang w:val="en-GB"/>
+        </w:rPr>
+        <w:t>{ get</w:t>
+      </w:r>
+      <w:proofErr w:type="gramEnd"/>
+      <w:r>
+        <w:rPr>
+          <w:lang w:val="en-GB"/>
+        </w:rPr>
+        <w:t>; set</w:t>
+      </w:r>
+      <w:proofErr w:type="gramStart"/>
+      <w:r>
+        <w:rPr>
+          <w:lang w:val="en-GB"/>
+        </w:rPr>
+        <w:t>; }</w:t>
+      </w:r>
+      <w:proofErr w:type="gramEnd"/>
+      <w:r>
+        <w:rPr>
+          <w:lang w:val="en-GB"/>
+        </w:rPr>
+        <w:t xml:space="preserve"> = </w:t>
+      </w:r>
+      <w:proofErr w:type="spellStart"/>
+      <w:r>
+        <w:rPr>
+          <w:lang w:val="en-GB"/>
+        </w:rPr>
+        <w:t>Array.Empty</w:t>
+      </w:r>
+      <w:proofErr w:type="spellEnd"/>
+      <w:r>
+        <w:rPr>
+          <w:lang w:val="en-GB"/>
+        </w:rPr>
+        <w:t>&lt;</w:t>
+      </w:r>
+      <w:proofErr w:type="spellStart"/>
+      <w:r>
+        <w:rPr>
+          <w:lang w:val="en-GB"/>
+        </w:rPr>
+        <w:t>DepartmentDTO</w:t>
+      </w:r>
+      <w:proofErr w:type="spellEnd"/>
+      <w:proofErr w:type="gramStart"/>
+      <w:r>
+        <w:rPr>
+          <w:lang w:val="en-GB"/>
+        </w:rPr>
+        <w:t>&gt;();</w:t>
+      </w:r>
+      <w:proofErr w:type="gramEnd"/>
+    </w:p>
+    <w:p>
+      <w:pPr>
+        <w:rPr>
+          <w:lang w:val="en-GB"/>
+        </w:rPr>
+      </w:pPr>
+      <w:r>
+        <w:rPr>
+          <w:lang w:val="en-GB"/>
+        </w:rPr>
+        <w:t xml:space="preserve">public class </w:t>
+      </w:r>
+      <w:proofErr w:type="spellStart"/>
+      <w:r>
+        <w:rPr>
+          <w:lang w:val="en-GB"/>
+        </w:rPr>
+        <w:t>DepartmentDTO</w:t>
+      </w:r>
+      <w:proofErr w:type="spellEnd"/>
+    </w:p>
+    <w:p>
+      <w:pPr>
+        <w:rPr>
+          <w:lang w:val="en-GB"/>
+        </w:rPr>
+      </w:pPr>
+      <w:r>
+        <w:rPr>
+          <w:lang w:val="en-GB"/>
+        </w:rPr>
+        <w:t>{</w:t>
+      </w:r>
+    </w:p>
+    <w:p>
+      <w:pPr>
+        <w:rPr>
+          <w:lang w:val="en-GB"/>
+        </w:rPr>
+      </w:pPr>
+      <w:r>
+        <w:rPr>
+          <w:lang w:val="en-GB"/>
+        </w:rPr>
+        <w:t xml:space="preserve">    #region Properties                </w:t>
+      </w:r>
+    </w:p>
+    <w:p>
+      <w:pPr>
+        <w:rPr>
+          <w:lang w:val="en-GB"/>
+        </w:rPr>
+      </w:pPr>
+      <w:r>
+        <w:rPr>
+          <w:lang w:val="en-GB"/>
+        </w:rPr>
+        <w:t xml:space="preserve">    public int </w:t>
+      </w:r>
+      <w:proofErr w:type="spellStart"/>
+      <w:r>
+        <w:rPr>
+          <w:lang w:val="en-GB"/>
+        </w:rPr>
+        <w:t>DepartmentId</w:t>
+      </w:r>
+      <w:proofErr w:type="spellEnd"/>
+      <w:r>
+        <w:rPr>
+          <w:lang w:val="en-GB"/>
+        </w:rPr>
+        <w:t xml:space="preserve"> </w:t>
+      </w:r>
+      <w:proofErr w:type="gramStart"/>
+      <w:r>
+        <w:rPr>
+          <w:lang w:val="en-GB"/>
+        </w:rPr>
+        <w:t>{ get</w:t>
+      </w:r>
+      <w:proofErr w:type="gramEnd"/>
+      <w:r>
+        <w:rPr>
+          <w:lang w:val="en-GB"/>
+        </w:rPr>
+        <w:t>; set</w:t>
+      </w:r>
+      <w:proofErr w:type="gramStart"/>
+      <w:r>
+        <w:rPr>
+          <w:lang w:val="en-GB"/>
+        </w:rPr>
+        <w:t>; }</w:t>
+      </w:r>
+      <w:proofErr w:type="gramEnd"/>
+    </w:p>
+    <w:p>
+      <w:pPr>
+        <w:rPr>
+          <w:lang w:val="en-GB"/>
+        </w:rPr>
+      </w:pPr>
+    </w:p>
+    <w:p>
+      <w:pPr>
+        <w:rPr>
+          <w:lang w:val="en-GB"/>
+        </w:rPr>
+      </w:pPr>
+      <w:r>
+        <w:rPr>
+          <w:lang w:val="en-GB"/>
+        </w:rPr>
+        <w:t xml:space="preserve">    [</w:t>
+      </w:r>
+      <w:proofErr w:type="gramStart"/>
+      <w:r>
+        <w:rPr>
+          <w:lang w:val="en-GB"/>
+        </w:rPr>
+        <w:t>Required(</w:t>
+      </w:r>
+      <w:proofErr w:type="spellStart"/>
+      <w:proofErr w:type="gramEnd"/>
+      <w:r>
+        <w:rPr>
+          <w:lang w:val="en-GB"/>
+        </w:rPr>
+        <w:t>ErrorMessage</w:t>
+      </w:r>
+      <w:proofErr w:type="spellEnd"/>
+      <w:r>
+        <w:rPr>
+          <w:lang w:val="en-GB"/>
+        </w:rPr>
+        <w:t xml:space="preserve"> = "Department Code is required")]</w:t>
+      </w:r>
+    </w:p>
+    <w:p>
+      <w:pPr>
+        <w:rPr>
+          <w:lang w:val="en-GB"/>
+        </w:rPr>
+      </w:pPr>
+      <w:r>
+        <w:rPr>
+          <w:lang w:val="en-GB"/>
+        </w:rPr>
+        <w:t xml:space="preserve">    [</w:t>
+      </w:r>
+      <w:proofErr w:type="gramStart"/>
+      <w:r>
+        <w:rPr>
+          <w:lang w:val="en-GB"/>
+        </w:rPr>
+        <w:t>Display(</w:t>
+      </w:r>
+      <w:proofErr w:type="gramEnd"/>
+      <w:r>
+        <w:rPr>
+          <w:lang w:val="en-GB"/>
+        </w:rPr>
+        <w:t>Name = "Department Code")]</w:t>
+      </w:r>
+    </w:p>
+    <w:p>
+      <w:pPr>
+        <w:rPr>
+          <w:lang w:val="en-GB"/>
+        </w:rPr>
+      </w:pPr>
+      <w:r>
+        <w:rPr>
+          <w:lang w:val="en-GB"/>
+        </w:rPr>
+        <w:t xml:space="preserve">    [</w:t>
+      </w:r>
+      <w:proofErr w:type="spellStart"/>
+      <w:proofErr w:type="gramStart"/>
+      <w:r>
+        <w:rPr>
+          <w:lang w:val="en-GB"/>
+        </w:rPr>
+        <w:t>StringLength</w:t>
+      </w:r>
+      <w:proofErr w:type="spellEnd"/>
+      <w:r>
+        <w:rPr>
+          <w:lang w:val="en-GB"/>
+        </w:rPr>
+        <w:t>(</w:t>
+      </w:r>
+      <w:proofErr w:type="gramEnd"/>
+      <w:r>
+        <w:rPr>
+          <w:lang w:val="en-GB"/>
+        </w:rPr>
+        <w:t xml:space="preserve">20, </w:t>
+      </w:r>
+      <w:proofErr w:type="spellStart"/>
+      <w:r>
+        <w:rPr>
+          <w:lang w:val="en-GB"/>
+        </w:rPr>
+        <w:t>ErrorMessage</w:t>
+      </w:r>
+      <w:proofErr w:type="spellEnd"/>
+      <w:r>
+        <w:rPr>
+          <w:lang w:val="en-GB"/>
+        </w:rPr>
+        <w:t xml:space="preserve"> = "Department Code can't be more than 20 characters.")]</w:t>
+      </w:r>
+    </w:p>
+    <w:p>
+      <w:pPr>
+        <w:rPr>
+          <w:lang w:val="en-GB"/>
+        </w:rPr>
+      </w:pPr>
+      <w:r>
+        <w:rPr>
+          <w:lang w:val="en-GB"/>
+        </w:rPr>
+        <w:t xml:space="preserve">    public string </w:t>
+      </w:r>
+      <w:proofErr w:type="spellStart"/>
+      <w:r>
+        <w:rPr>
+          <w:lang w:val="en-GB"/>
+        </w:rPr>
+        <w:t>DepartmentCode</w:t>
+      </w:r>
+      <w:proofErr w:type="spellEnd"/>
+      <w:r>
+        <w:rPr>
+          <w:lang w:val="en-GB"/>
+        </w:rPr>
+        <w:t xml:space="preserve"> </w:t>
+      </w:r>
+      <w:proofErr w:type="gramStart"/>
+      <w:r>
+        <w:rPr>
+          <w:lang w:val="en-GB"/>
+        </w:rPr>
+        <w:t>{ get</w:t>
+      </w:r>
+      <w:proofErr w:type="gramEnd"/>
+      <w:r>
+        <w:rPr>
+          <w:lang w:val="en-GB"/>
+        </w:rPr>
+        <w:t>; set</w:t>
+      </w:r>
+      <w:proofErr w:type="gramStart"/>
+      <w:r>
+        <w:rPr>
+          <w:lang w:val="en-GB"/>
+        </w:rPr>
+        <w:t>; }</w:t>
+      </w:r>
+      <w:proofErr w:type="gramEnd"/>
+      <w:r>
+        <w:rPr>
+          <w:lang w:val="en-GB"/>
+        </w:rPr>
+        <w:t xml:space="preserve"> = </w:t>
+      </w:r>
+      <w:proofErr w:type="gramStart"/>
+      <w:r>
+        <w:rPr>
+          <w:lang w:val="en-GB"/>
+        </w:rPr>
+        <w:t>null!;</w:t>
+      </w:r>
+      <w:proofErr w:type="gramEnd"/>
+    </w:p>
+    <w:p>
+      <w:pPr>
+        <w:rPr>
+          <w:lang w:val="en-GB"/>
+        </w:rPr>
+      </w:pPr>
+    </w:p>
+    <w:p>
+      <w:pPr>
+        <w:rPr>
+          <w:lang w:val="en-GB"/>
+        </w:rPr>
+      </w:pPr>
+      <w:r>
+        <w:rPr>
+          <w:lang w:val="en-GB"/>
+        </w:rPr>
+        <w:t xml:space="preserve">    [</w:t>
+      </w:r>
+      <w:proofErr w:type="gramStart"/>
+      <w:r>
+        <w:rPr>
+          <w:lang w:val="en-GB"/>
+        </w:rPr>
+        <w:t>Required(</w:t>
+      </w:r>
+      <w:proofErr w:type="spellStart"/>
+      <w:proofErr w:type="gramEnd"/>
+      <w:r>
+        <w:rPr>
+          <w:lang w:val="en-GB"/>
+        </w:rPr>
+        <w:t>ErrorMessage</w:t>
+      </w:r>
+      <w:proofErr w:type="spellEnd"/>
+      <w:r>
+        <w:rPr>
+          <w:lang w:val="en-GB"/>
+        </w:rPr>
+        <w:t xml:space="preserve"> = "Department Name is required")]</w:t>
+      </w:r>
+    </w:p>
+    <w:p>
+      <w:pPr>
+        <w:rPr>
+          <w:lang w:val="en-GB"/>
+        </w:rPr>
+      </w:pPr>
+      <w:r>
+        <w:rPr>
+          <w:lang w:val="en-GB"/>
+        </w:rPr>
+        <w:t xml:space="preserve">    [</w:t>
+      </w:r>
+      <w:proofErr w:type="gramStart"/>
+      <w:r>
+        <w:rPr>
+          <w:lang w:val="en-GB"/>
+        </w:rPr>
+        <w:t>Display(</w:t>
+      </w:r>
+      <w:proofErr w:type="gramEnd"/>
+      <w:r>
+        <w:rPr>
+          <w:lang w:val="en-GB"/>
+        </w:rPr>
+        <w:t>Name = "Department Name")]</w:t>
+      </w:r>
+    </w:p>
+    <w:p>
+      <w:pPr>
+        <w:rPr>
+          <w:lang w:val="en-GB"/>
+        </w:rPr>
+      </w:pPr>
+      <w:r>
+        <w:rPr>
+          <w:lang w:val="en-GB"/>
+        </w:rPr>
+        <w:lastRenderedPageBreak/>
+        <w:t xml:space="preserve">    [</w:t>
+      </w:r>
+      <w:proofErr w:type="spellStart"/>
+      <w:proofErr w:type="gramStart"/>
+      <w:r>
+        <w:rPr>
+          <w:lang w:val="en-GB"/>
+        </w:rPr>
+        <w:t>StringLength</w:t>
+      </w:r>
+      <w:proofErr w:type="spellEnd"/>
+      <w:r>
+        <w:rPr>
+          <w:lang w:val="en-GB"/>
+        </w:rPr>
+        <w:t>(</w:t>
+      </w:r>
+      <w:proofErr w:type="gramEnd"/>
+      <w:r>
+        <w:rPr>
+          <w:lang w:val="en-GB"/>
+        </w:rPr>
+        <w:t xml:space="preserve">120, </w:t>
+      </w:r>
+      <w:proofErr w:type="spellStart"/>
+      <w:r>
+        <w:rPr>
+          <w:lang w:val="en-GB"/>
+        </w:rPr>
+        <w:t>ErrorMessage</w:t>
+      </w:r>
+      <w:proofErr w:type="spellEnd"/>
+      <w:r>
+        <w:rPr>
+          <w:lang w:val="en-GB"/>
+        </w:rPr>
+        <w:t xml:space="preserve"> = "Department Code can't be more than 120 characters.")]</w:t>
+      </w:r>
+    </w:p>
+    <w:p>
+      <w:pPr>
+        <w:rPr>
+          <w:lang w:val="en-GB"/>
+        </w:rPr>
+      </w:pPr>
+      <w:r>
+        <w:rPr>
+          <w:lang w:val="en-GB"/>
+        </w:rPr>
+        <w:t xml:space="preserve">    public string </w:t>
+      </w:r>
+      <w:proofErr w:type="spellStart"/>
+      <w:r>
+        <w:rPr>
+          <w:lang w:val="en-GB"/>
+        </w:rPr>
+        <w:t>DepartmentName</w:t>
+      </w:r>
+      <w:proofErr w:type="spellEnd"/>
+      <w:r>
+        <w:rPr>
+          <w:lang w:val="en-GB"/>
+        </w:rPr>
+        <w:t xml:space="preserve"> </w:t>
+      </w:r>
+      <w:proofErr w:type="gramStart"/>
+      <w:r>
+        <w:rPr>
+          <w:lang w:val="en-GB"/>
+        </w:rPr>
+        <w:t>{ get</w:t>
+      </w:r>
+      <w:proofErr w:type="gramEnd"/>
+      <w:r>
+        <w:rPr>
+          <w:lang w:val="en-GB"/>
+        </w:rPr>
+        <w:t>; set</w:t>
+      </w:r>
+      <w:proofErr w:type="gramStart"/>
+      <w:r>
+        <w:rPr>
+          <w:lang w:val="en-GB"/>
+        </w:rPr>
+        <w:t>; }</w:t>
+      </w:r>
+      <w:proofErr w:type="gramEnd"/>
+      <w:r>
+        <w:rPr>
+          <w:lang w:val="en-GB"/>
+        </w:rPr>
+        <w:t xml:space="preserve"> = </w:t>
+      </w:r>
+      <w:proofErr w:type="gramStart"/>
+      <w:r>
+        <w:rPr>
+          <w:lang w:val="en-GB"/>
+        </w:rPr>
+        <w:t>null!;</w:t>
+      </w:r>
+      <w:proofErr w:type="gramEnd"/>
+    </w:p>
+    <w:p>
+      <w:pPr>
+        <w:rPr>
+          <w:lang w:val="en-GB"/>
+        </w:rPr>
+      </w:pPr>
+    </w:p>
+    <w:p>
+      <w:pPr>
+        <w:rPr>
+          <w:lang w:val="en-GB"/>
+        </w:rPr>
+      </w:pPr>
+      <w:r>
+        <w:rPr>
+          <w:lang w:val="en-GB"/>
+        </w:rPr>
+        <w:t xml:space="preserve">    public string? </w:t>
+      </w:r>
+      <w:proofErr w:type="spellStart"/>
+      <w:r>
+        <w:rPr>
+          <w:lang w:val="en-GB"/>
+        </w:rPr>
+        <w:t>GroupCode</w:t>
+      </w:r>
+      <w:proofErr w:type="spellEnd"/>
+      <w:r>
+        <w:rPr>
+          <w:lang w:val="en-GB"/>
+        </w:rPr>
+        <w:t xml:space="preserve"> </w:t>
+      </w:r>
+      <w:proofErr w:type="gramStart"/>
+      <w:r>
+        <w:rPr>
+          <w:lang w:val="en-GB"/>
+        </w:rPr>
+        <w:t>{ get</w:t>
+      </w:r>
+      <w:proofErr w:type="gramEnd"/>
+      <w:r>
+        <w:rPr>
+          <w:lang w:val="en-GB"/>
+        </w:rPr>
+        <w:t>; set</w:t>
+      </w:r>
+      <w:proofErr w:type="gramStart"/>
+      <w:r>
+        <w:rPr>
+          <w:lang w:val="en-GB"/>
+        </w:rPr>
+        <w:t>; }</w:t>
+      </w:r>
+      <w:proofErr w:type="gramEnd"/>
+      <w:r>
+        <w:rPr>
+          <w:lang w:val="en-GB"/>
+        </w:rPr>
+        <w:t xml:space="preserve"> = </w:t>
+      </w:r>
+      <w:proofErr w:type="gramStart"/>
+      <w:r>
+        <w:rPr>
+          <w:lang w:val="en-GB"/>
+        </w:rPr>
+        <w:t>null;</w:t>
+      </w:r>
+      <w:proofErr w:type="gramEnd"/>
+    </w:p>
+    <w:p>
+      <w:pPr>
+        <w:rPr>
+          <w:lang w:val="en-GB"/>
+        </w:rPr>
+      </w:pPr>
+      <w:r>
+        <w:rPr>
+          <w:lang w:val="en-GB"/>
+        </w:rPr>
+        <w:t xml:space="preserve">    public string? </w:t>
+      </w:r>
+      <w:proofErr w:type="spellStart"/>
+      <w:r>
+        <w:rPr>
+          <w:lang w:val="en-GB"/>
+        </w:rPr>
+        <w:t>GroupName</w:t>
+      </w:r>
+      <w:proofErr w:type="spellEnd"/>
+      <w:r>
+        <w:rPr>
+          <w:lang w:val="en-GB"/>
+        </w:rPr>
+        <w:t xml:space="preserve"> </w:t>
+      </w:r>
+      <w:proofErr w:type="gramStart"/>
+      <w:r>
+        <w:rPr>
+          <w:lang w:val="en-GB"/>
+        </w:rPr>
+        <w:t>{ get</w:t>
+      </w:r>
+      <w:proofErr w:type="gramEnd"/>
+      <w:r>
+        <w:rPr>
+          <w:lang w:val="en-GB"/>
+        </w:rPr>
+        <w:t>; set</w:t>
+      </w:r>
+      <w:proofErr w:type="gramStart"/>
+      <w:r>
+        <w:rPr>
+          <w:lang w:val="en-GB"/>
+        </w:rPr>
+        <w:t>; }</w:t>
+      </w:r>
+      <w:proofErr w:type="gramEnd"/>
+      <w:r>
+        <w:rPr>
+          <w:lang w:val="en-GB"/>
+        </w:rPr>
+        <w:t xml:space="preserve"> = </w:t>
+      </w:r>
+      <w:proofErr w:type="gramStart"/>
+      <w:r>
+        <w:rPr>
+          <w:lang w:val="en-GB"/>
+        </w:rPr>
+        <w:t>null;</w:t>
+      </w:r>
+      <w:proofErr w:type="gramEnd"/>
+    </w:p>
+    <w:p>
+      <w:pPr>
+        <w:rPr>
+          <w:lang w:val="en-GB"/>
+        </w:rPr>
+      </w:pPr>
+    </w:p>
+    <w:p>
+      <w:pPr>
+        <w:rPr>
+          <w:lang w:val="en-GB"/>
+        </w:rPr>
+      </w:pPr>
+      <w:r>
+        <w:rPr>
+          <w:lang w:val="en-GB"/>
+        </w:rPr>
+        <w:t xml:space="preserve">    [</w:t>
+      </w:r>
+      <w:proofErr w:type="gramStart"/>
+      <w:r>
+        <w:rPr>
+          <w:lang w:val="en-GB"/>
+        </w:rPr>
+        <w:t>Display(</w:t>
+      </w:r>
+      <w:proofErr w:type="gramEnd"/>
+      <w:r>
+        <w:rPr>
+          <w:lang w:val="en-GB"/>
+        </w:rPr>
+        <w:t>Name = "Description")]</w:t>
+      </w:r>
+    </w:p>
+    <w:p>
+      <w:pPr>
+        <w:rPr>
+          <w:lang w:val="en-GB"/>
+        </w:rPr>
+      </w:pPr>
+      <w:r>
+        <w:rPr>
+          <w:lang w:val="en-GB"/>
+        </w:rPr>
+        <w:t xml:space="preserve">    [</w:t>
+      </w:r>
+      <w:proofErr w:type="spellStart"/>
+      <w:proofErr w:type="gramStart"/>
+      <w:r>
+        <w:rPr>
+          <w:lang w:val="en-GB"/>
+        </w:rPr>
+        <w:t>StringLength</w:t>
+      </w:r>
+      <w:proofErr w:type="spellEnd"/>
+      <w:r>
+        <w:rPr>
+          <w:lang w:val="en-GB"/>
+        </w:rPr>
+        <w:t>(</w:t>
+      </w:r>
+      <w:proofErr w:type="gramEnd"/>
+      <w:r>
+        <w:rPr>
+          <w:lang w:val="en-GB"/>
+        </w:rPr>
+        <w:t xml:space="preserve">150, </w:t>
+      </w:r>
+      <w:proofErr w:type="spellStart"/>
+      <w:r>
+        <w:rPr>
+          <w:lang w:val="en-GB"/>
+        </w:rPr>
+        <w:t>ErrorMessage</w:t>
+      </w:r>
+      <w:proofErr w:type="spellEnd"/>
+      <w:r>
+        <w:rPr>
+          <w:lang w:val="en-GB"/>
+        </w:rPr>
+        <w:t xml:space="preserve"> = "Description can't be more than 150 characters.")]</w:t>
+      </w:r>
+    </w:p>
+    <w:p>
+      <w:pPr>
+        <w:rPr>
+          <w:lang w:val="en-GB"/>
+        </w:rPr>
+      </w:pPr>
+      <w:r>
+        <w:rPr>
+          <w:lang w:val="en-GB"/>
+        </w:rPr>
+        <w:t xml:space="preserve">    public string? Description </w:t>
+      </w:r>
+      <w:proofErr w:type="gramStart"/>
+      <w:r>
+        <w:rPr>
+          <w:lang w:val="en-GB"/>
+        </w:rPr>
+        <w:t>{ get</w:t>
+      </w:r>
+      <w:proofErr w:type="gramEnd"/>
+      <w:r>
+        <w:rPr>
+          <w:lang w:val="en-GB"/>
+        </w:rPr>
+        <w:t>; set</w:t>
+      </w:r>
+      <w:proofErr w:type="gramStart"/>
+      <w:r>
+        <w:rPr>
+          <w:lang w:val="en-GB"/>
+        </w:rPr>
+        <w:t>; }</w:t>
+      </w:r>
+      <w:proofErr w:type="gramEnd"/>
+      <w:r>
+        <w:rPr>
+          <w:lang w:val="en-GB"/>
+        </w:rPr>
+        <w:t xml:space="preserve"> = </w:t>
+      </w:r>
+      <w:proofErr w:type="gramStart"/>
+      <w:r>
+        <w:rPr>
+          <w:lang w:val="en-GB"/>
+        </w:rPr>
+        <w:t>null;</w:t>
+      </w:r>
+      <w:proofErr w:type="gramEnd"/>
+    </w:p>
+    <w:p>
+      <w:pPr>
+        <w:rPr>
+          <w:lang w:val="en-GB"/>
+        </w:rPr>
+      </w:pPr>
+    </w:p>
+    <w:p>
+      <w:pPr>
+        <w:rPr>
+          <w:lang w:val="en-GB"/>
+        </w:rPr>
+      </w:pPr>
+      <w:r>
+        <w:rPr>
+          <w:lang w:val="en-GB"/>
+        </w:rPr>
+        <w:t xml:space="preserve">    public int? </w:t>
+      </w:r>
+      <w:proofErr w:type="spellStart"/>
+      <w:r>
+        <w:rPr>
+          <w:lang w:val="en-GB"/>
+        </w:rPr>
+        <w:t>ParentDepartmentId</w:t>
+      </w:r>
+      <w:proofErr w:type="spellEnd"/>
+      <w:r>
+        <w:rPr>
+          <w:lang w:val="en-GB"/>
+        </w:rPr>
+        <w:t xml:space="preserve"> </w:t>
+      </w:r>
+      <w:proofErr w:type="gramStart"/>
+      <w:r>
+        <w:rPr>
+          <w:lang w:val="en-GB"/>
+        </w:rPr>
+        <w:t>{ get</w:t>
+      </w:r>
+      <w:proofErr w:type="gramEnd"/>
+      <w:r>
+        <w:rPr>
+          <w:lang w:val="en-GB"/>
+        </w:rPr>
+        <w:t>; set</w:t>
+      </w:r>
+      <w:proofErr w:type="gramStart"/>
+      <w:r>
+        <w:rPr>
+          <w:lang w:val="en-GB"/>
+        </w:rPr>
+        <w:t>; }</w:t>
+      </w:r>
+      <w:proofErr w:type="gramEnd"/>
+    </w:p>
+    <w:p>
+      <w:pPr>
+        <w:rPr>
+          <w:lang w:val="en-GB"/>
+        </w:rPr>
+      </w:pPr>
+      <w:r>
+        <w:rPr>
+          <w:lang w:val="en-GB"/>
+        </w:rPr>
+        <w:t xml:space="preserve">    public string? </w:t>
+      </w:r>
+      <w:proofErr w:type="spellStart"/>
+      <w:r>
+        <w:rPr>
+          <w:lang w:val="en-GB"/>
+        </w:rPr>
+        <w:t>ParentDepartmentName</w:t>
+      </w:r>
+      <w:proofErr w:type="spellEnd"/>
+      <w:r>
+        <w:rPr>
+          <w:lang w:val="en-GB"/>
+        </w:rPr>
+        <w:t xml:space="preserve"> </w:t>
+      </w:r>
+      <w:proofErr w:type="gramStart"/>
+      <w:r>
+        <w:rPr>
+          <w:lang w:val="en-GB"/>
+        </w:rPr>
+        <w:t>{ get</w:t>
+      </w:r>
+      <w:proofErr w:type="gramEnd"/>
+      <w:r>
+        <w:rPr>
+          <w:lang w:val="en-GB"/>
+        </w:rPr>
+        <w:t>; set</w:t>
+      </w:r>
+      <w:proofErr w:type="gramStart"/>
+      <w:r>
+        <w:rPr>
+          <w:lang w:val="en-GB"/>
+        </w:rPr>
+        <w:t>; }</w:t>
+      </w:r>
+      <w:proofErr w:type="gramEnd"/>
+      <w:r>
+        <w:rPr>
+          <w:lang w:val="en-GB"/>
+        </w:rPr>
+        <w:t xml:space="preserve"> = </w:t>
+      </w:r>
+      <w:proofErr w:type="gramStart"/>
+      <w:r>
+        <w:rPr>
+          <w:lang w:val="en-GB"/>
+        </w:rPr>
+        <w:t>null;</w:t>
+      </w:r>
+      <w:proofErr w:type="gramEnd"/>
+    </w:p>
+    <w:p>
+      <w:pPr>
+        <w:rPr>
+          <w:lang w:val="en-GB"/>
+        </w:rPr>
+      </w:pPr>
+      <w:r>
+        <w:rPr>
+          <w:lang w:val="en-GB"/>
+        </w:rPr>
+        <w:t xml:space="preserve">    public int? </w:t>
+      </w:r>
+      <w:proofErr w:type="spellStart"/>
+      <w:r>
+        <w:rPr>
+          <w:lang w:val="en-GB"/>
+        </w:rPr>
+        <w:t>SuperintendentEmpNo</w:t>
+      </w:r>
+      <w:proofErr w:type="spellEnd"/>
+      <w:r>
+        <w:rPr>
+          <w:lang w:val="en-GB"/>
+        </w:rPr>
+        <w:t xml:space="preserve"> </w:t>
+      </w:r>
+      <w:proofErr w:type="gramStart"/>
+      <w:r>
+        <w:rPr>
+          <w:lang w:val="en-GB"/>
+        </w:rPr>
+        <w:t>{ get</w:t>
+      </w:r>
+      <w:proofErr w:type="gramEnd"/>
+      <w:r>
+        <w:rPr>
+          <w:lang w:val="en-GB"/>
+        </w:rPr>
+        <w:t>; set</w:t>
+      </w:r>
+      <w:proofErr w:type="gramStart"/>
+      <w:r>
+        <w:rPr>
+          <w:lang w:val="en-GB"/>
+        </w:rPr>
+        <w:t>; }</w:t>
+      </w:r>
+      <w:proofErr w:type="gramEnd"/>
+    </w:p>
+    <w:p>
+      <w:pPr>
+        <w:rPr>
+          <w:lang w:val="en-GB"/>
+        </w:rPr>
+      </w:pPr>
+      <w:r>
+        <w:rPr>
+          <w:lang w:val="en-GB"/>
+        </w:rPr>
+        <w:t xml:space="preserve">    public string? </w:t>
+      </w:r>
+      <w:proofErr w:type="spellStart"/>
+      <w:r>
+        <w:rPr>
+          <w:lang w:val="en-GB"/>
+        </w:rPr>
+        <w:t>SuperintendentName</w:t>
+      </w:r>
+      <w:proofErr w:type="spellEnd"/>
+      <w:r>
+        <w:rPr>
+          <w:lang w:val="en-GB"/>
+        </w:rPr>
+        <w:t xml:space="preserve"> </w:t>
+      </w:r>
+      <w:proofErr w:type="gramStart"/>
+      <w:r>
+        <w:rPr>
+          <w:lang w:val="en-GB"/>
+        </w:rPr>
+        <w:t>{ get</w:t>
+      </w:r>
+      <w:proofErr w:type="gramEnd"/>
+      <w:r>
+        <w:rPr>
+          <w:lang w:val="en-GB"/>
+        </w:rPr>
+        <w:t>; set</w:t>
+      </w:r>
+      <w:proofErr w:type="gramStart"/>
+      <w:r>
+        <w:rPr>
+          <w:lang w:val="en-GB"/>
+        </w:rPr>
+        <w:t>; }</w:t>
+      </w:r>
+      <w:proofErr w:type="gramEnd"/>
+      <w:r>
+        <w:rPr>
+          <w:lang w:val="en-GB"/>
+        </w:rPr>
+        <w:t xml:space="preserve"> = </w:t>
+      </w:r>
+      <w:proofErr w:type="gramStart"/>
+      <w:r>
+        <w:rPr>
+          <w:lang w:val="en-GB"/>
+        </w:rPr>
+        <w:t>null;</w:t>
+      </w:r>
+      <w:proofErr w:type="gramEnd"/>
+    </w:p>
+    <w:p>
+      <w:pPr>
+        <w:rPr>
+          <w:lang w:val="en-GB"/>
+        </w:rPr>
+      </w:pPr>
+      <w:r>
+        <w:rPr>
+          <w:lang w:val="en-GB"/>
+        </w:rPr>
+        <w:t xml:space="preserve">    public int? </w:t>
+      </w:r>
+      <w:proofErr w:type="spellStart"/>
+      <w:r>
+        <w:rPr>
+          <w:lang w:val="en-GB"/>
+        </w:rPr>
+        <w:t>ManagerEmpNo</w:t>
+      </w:r>
+      <w:proofErr w:type="spellEnd"/>
+      <w:r>
+        <w:rPr>
+          <w:lang w:val="en-GB"/>
+        </w:rPr>
+        <w:t xml:space="preserve"> </w:t>
+      </w:r>
+      <w:proofErr w:type="gramStart"/>
+      <w:r>
+        <w:rPr>
+          <w:lang w:val="en-GB"/>
+        </w:rPr>
+        <w:t>{ get</w:t>
+      </w:r>
+      <w:proofErr w:type="gramEnd"/>
+      <w:r>
+        <w:rPr>
+          <w:lang w:val="en-GB"/>
+        </w:rPr>
+        <w:t>; set</w:t>
+      </w:r>
+      <w:proofErr w:type="gramStart"/>
+      <w:r>
+        <w:rPr>
+          <w:lang w:val="en-GB"/>
+        </w:rPr>
+        <w:t>; }</w:t>
+      </w:r>
+      <w:proofErr w:type="gramEnd"/>
+    </w:p>
+    <w:p>
+      <w:pPr>
+        <w:rPr>
+          <w:lang w:val="en-GB"/>
+        </w:rPr>
+      </w:pPr>
+      <w:r>
+        <w:rPr>
+          <w:lang w:val="en-GB"/>
+        </w:rPr>
+        <w:t xml:space="preserve">    public string? </w:t>
+      </w:r>
+      <w:proofErr w:type="spellStart"/>
+      <w:r>
+        <w:rPr>
+          <w:lang w:val="en-GB"/>
+        </w:rPr>
+        <w:t>ManagerName</w:t>
+      </w:r>
+      <w:proofErr w:type="spellEnd"/>
+      <w:r>
+        <w:rPr>
+          <w:lang w:val="en-GB"/>
+        </w:rPr>
+        <w:t xml:space="preserve"> </w:t>
+      </w:r>
+      <w:proofErr w:type="gramStart"/>
+      <w:r>
+        <w:rPr>
+          <w:lang w:val="en-GB"/>
+        </w:rPr>
+        <w:t>{ get</w:t>
+      </w:r>
+      <w:proofErr w:type="gramEnd"/>
+      <w:r>
+        <w:rPr>
+          <w:lang w:val="en-GB"/>
+        </w:rPr>
+        <w:t>; set</w:t>
+      </w:r>
+      <w:proofErr w:type="gramStart"/>
+      <w:r>
+        <w:rPr>
+          <w:lang w:val="en-GB"/>
+        </w:rPr>
+        <w:t>; }</w:t>
+      </w:r>
+      <w:proofErr w:type="gramEnd"/>
+      <w:r>
+        <w:rPr>
+          <w:lang w:val="en-GB"/>
+        </w:rPr>
+        <w:t xml:space="preserve"> = </w:t>
+      </w:r>
+      <w:proofErr w:type="gramStart"/>
+      <w:r>
+        <w:rPr>
+          <w:lang w:val="en-GB"/>
+        </w:rPr>
+        <w:t>null;</w:t>
+      </w:r>
+      <w:proofErr w:type="gramEnd"/>
+    </w:p>
+    <w:p>
+      <w:pPr>
+        <w:rPr>
+          <w:lang w:val="en-GB"/>
+        </w:rPr>
+      </w:pPr>
+      <w:r>
+        <w:rPr>
+          <w:lang w:val="en-GB"/>
+        </w:rPr>
+        <w:t xml:space="preserve">    public bool </w:t>
+      </w:r>
+      <w:proofErr w:type="spellStart"/>
+      <w:r>
+        <w:rPr>
+          <w:lang w:val="en-GB"/>
+        </w:rPr>
+        <w:t>IsActive</w:t>
+      </w:r>
+      <w:proofErr w:type="spellEnd"/>
+      <w:r>
+        <w:rPr>
+          <w:lang w:val="en-GB"/>
+        </w:rPr>
+        <w:t xml:space="preserve"> </w:t>
+      </w:r>
+      <w:proofErr w:type="gramStart"/>
+      <w:r>
+        <w:rPr>
+          <w:lang w:val="en-GB"/>
+        </w:rPr>
+        <w:t>{ get</w:t>
+      </w:r>
+      <w:proofErr w:type="gramEnd"/>
+      <w:r>
+        <w:rPr>
+          <w:lang w:val="en-GB"/>
+        </w:rPr>
+        <w:t>; set</w:t>
+      </w:r>
+      <w:proofErr w:type="gramStart"/>
+      <w:r>
+        <w:rPr>
+          <w:lang w:val="en-GB"/>
+        </w:rPr>
+        <w:t>; }</w:t>
+      </w:r>
+      <w:proofErr w:type="gramEnd"/>
+      <w:r>
+        <w:rPr>
+          <w:lang w:val="en-GB"/>
+        </w:rPr>
+        <w:t xml:space="preserve"> = </w:t>
+      </w:r>
+      <w:proofErr w:type="gramStart"/>
+      <w:r>
+        <w:rPr>
+          <w:lang w:val="en-GB"/>
+        </w:rPr>
+        <w:t>true;</w:t>
+      </w:r>
+      <w:proofErr w:type="gramEnd"/>
+    </w:p>
+    <w:p>
+      <w:pPr>
+        <w:rPr>
+          <w:lang w:val="en-GB"/>
+        </w:rPr>
+      </w:pPr>
+    </w:p>
+    <w:p>
+      <w:pPr>
+        <w:rPr>
+          <w:lang w:val="en-GB"/>
+        </w:rPr>
+      </w:pPr>
+      <w:r>
+        <w:rPr>
+          <w:lang w:val="en-GB"/>
+        </w:rPr>
+        <w:t xml:space="preserve">    [</w:t>
+      </w:r>
+      <w:proofErr w:type="gramStart"/>
+      <w:r>
+        <w:rPr>
+          <w:lang w:val="en-GB"/>
+        </w:rPr>
+        <w:t>Display(</w:t>
+      </w:r>
+      <w:proofErr w:type="gramEnd"/>
+      <w:r>
+        <w:rPr>
+          <w:lang w:val="en-GB"/>
+        </w:rPr>
+        <w:t>Name = "Created Date")]</w:t>
+      </w:r>
+    </w:p>
+    <w:p>
+      <w:pPr>
+        <w:rPr>
+          <w:lang w:val="en-GB"/>
+        </w:rPr>
+      </w:pPr>
+      <w:r>
+        <w:rPr>
+          <w:lang w:val="en-GB"/>
+        </w:rPr>
+        <w:t xml:space="preserve">    [</w:t>
+      </w:r>
+      <w:proofErr w:type="spellStart"/>
+      <w:proofErr w:type="gramStart"/>
+      <w:r>
+        <w:rPr>
+          <w:lang w:val="en-GB"/>
+        </w:rPr>
+        <w:t>DataType</w:t>
+      </w:r>
+      <w:proofErr w:type="spellEnd"/>
+      <w:r>
+        <w:rPr>
+          <w:lang w:val="en-GB"/>
+        </w:rPr>
+        <w:t>(</w:t>
+      </w:r>
+      <w:proofErr w:type="spellStart"/>
+      <w:proofErr w:type="gramEnd"/>
+      <w:r>
+        <w:rPr>
+          <w:lang w:val="en-GB"/>
+        </w:rPr>
+        <w:t>DataType.Date</w:t>
+      </w:r>
+      <w:proofErr w:type="spellEnd"/>
+      <w:r>
+        <w:rPr>
+          <w:lang w:val="en-GB"/>
+        </w:rPr>
+        <w:t>)]</w:t>
+      </w:r>
+    </w:p>
+    <w:p>
+      <w:pPr>
+        <w:rPr>
+          <w:lang w:val="en-GB"/>
+        </w:rPr>
+      </w:pPr>
+      <w:r>
+        <w:rPr>
+          <w:lang w:val="en-GB"/>
+        </w:rPr>
+        <w:t xml:space="preserve">    public </w:t>
+      </w:r>
+      <w:proofErr w:type="spellStart"/>
+      <w:r>
+        <w:rPr>
+          <w:lang w:val="en-GB"/>
+        </w:rPr>
+        <w:t>DateTime</w:t>
+      </w:r>
+      <w:proofErr w:type="spellEnd"/>
+      <w:r>
+        <w:rPr>
+          <w:lang w:val="en-GB"/>
+        </w:rPr>
+        <w:t xml:space="preserve"> </w:t>
+      </w:r>
+      <w:proofErr w:type="spellStart"/>
+      <w:r>
+        <w:rPr>
+          <w:lang w:val="en-GB"/>
+        </w:rPr>
+        <w:t>CreatedAt</w:t>
+      </w:r>
+      <w:proofErr w:type="spellEnd"/>
+      <w:r>
+        <w:rPr>
+          <w:lang w:val="en-GB"/>
+        </w:rPr>
+        <w:t xml:space="preserve"> </w:t>
+      </w:r>
+      <w:proofErr w:type="gramStart"/>
+      <w:r>
+        <w:rPr>
+          <w:lang w:val="en-GB"/>
+        </w:rPr>
+        <w:t>{ get</w:t>
+      </w:r>
+      <w:proofErr w:type="gramEnd"/>
+      <w:r>
+        <w:rPr>
+          <w:lang w:val="en-GB"/>
+        </w:rPr>
+        <w:t>; set</w:t>
+      </w:r>
+      <w:proofErr w:type="gramStart"/>
+      <w:r>
+        <w:rPr>
+          <w:lang w:val="en-GB"/>
+        </w:rPr>
+        <w:t>; }</w:t>
+      </w:r>
+      <w:proofErr w:type="gramEnd"/>
+      <w:r>
+        <w:rPr>
+          <w:lang w:val="en-GB"/>
+        </w:rPr>
+        <w:t xml:space="preserve"> = </w:t>
+      </w:r>
+      <w:proofErr w:type="spellStart"/>
+      <w:r>
+        <w:rPr>
+          <w:lang w:val="en-GB"/>
+        </w:rPr>
+        <w:t>DateTime.</w:t>
+      </w:r>
+      <w:proofErr w:type="gramStart"/>
+      <w:r>
+        <w:rPr>
+          <w:lang w:val="en-GB"/>
+        </w:rPr>
+        <w:t>UtcNow</w:t>
+      </w:r>
+      <w:proofErr w:type="spellEnd"/>
+      <w:r>
+        <w:rPr>
+          <w:lang w:val="en-GB"/>
+        </w:rPr>
+        <w:t>;</w:t>
+      </w:r>
+      <w:proofErr w:type="gramEnd"/>
+    </w:p>
+    <w:p>
+      <w:pPr>
+        <w:rPr>
+          <w:lang w:val="en-GB"/>
+        </w:rPr>
+      </w:pPr>
+    </w:p>
+    <w:p>
+      <w:pPr>
+        <w:rPr>
+          <w:lang w:val="en-GB"/>
+        </w:rPr>
+      </w:pPr>
+      <w:r>
+        <w:rPr>
+          <w:lang w:val="en-GB"/>
+        </w:rPr>
+        <w:t xml:space="preserve">    [</w:t>
+      </w:r>
+      <w:proofErr w:type="gramStart"/>
+      <w:r>
+        <w:rPr>
+          <w:lang w:val="en-GB"/>
+        </w:rPr>
+        <w:t>Display(</w:t>
+      </w:r>
+      <w:proofErr w:type="gramEnd"/>
+      <w:r>
+        <w:rPr>
+          <w:lang w:val="en-GB"/>
+        </w:rPr>
+        <w:t>Name = "Updated Date")]</w:t>
+      </w:r>
+    </w:p>
+    <w:p>
+      <w:pPr>
+        <w:rPr>
+          <w:lang w:val="en-GB"/>
+        </w:rPr>
+      </w:pPr>
+      <w:r>
+        <w:rPr>
+          <w:lang w:val="en-GB"/>
+        </w:rPr>
+        <w:t xml:space="preserve">    [</w:t>
+      </w:r>
+      <w:proofErr w:type="spellStart"/>
+      <w:proofErr w:type="gramStart"/>
+      <w:r>
+        <w:rPr>
+          <w:lang w:val="en-GB"/>
+        </w:rPr>
+        <w:t>DataType</w:t>
+      </w:r>
+      <w:proofErr w:type="spellEnd"/>
+      <w:r>
+        <w:rPr>
+          <w:lang w:val="en-GB"/>
+        </w:rPr>
+        <w:t>(</w:t>
+      </w:r>
+      <w:proofErr w:type="spellStart"/>
+      <w:proofErr w:type="gramEnd"/>
+      <w:r>
+        <w:rPr>
+          <w:lang w:val="en-GB"/>
+        </w:rPr>
+        <w:t>DataType.Date</w:t>
+      </w:r>
+      <w:proofErr w:type="spellEnd"/>
+      <w:r>
+        <w:rPr>
+          <w:lang w:val="en-GB"/>
+        </w:rPr>
+        <w:t>)]</w:t>
+      </w:r>
+    </w:p>
+    <w:p>
+      <w:pPr>
+        <w:rPr>
+          <w:lang w:val="en-GB"/>
+        </w:rPr>
+      </w:pPr>
+      <w:r>
+        <w:rPr>
+          <w:lang w:val="en-GB"/>
+        </w:rPr>
+        <w:t xml:space="preserve">    public </w:t>
+      </w:r>
+      <w:proofErr w:type="spellStart"/>
+      <w:r>
+        <w:rPr>
+          <w:lang w:val="en-GB"/>
+        </w:rPr>
+        <w:t>DateTime</w:t>
+      </w:r>
+      <w:proofErr w:type="spellEnd"/>
+      <w:r>
+        <w:rPr>
+          <w:lang w:val="en-GB"/>
+        </w:rPr>
+        <w:t xml:space="preserve">? </w:t>
+      </w:r>
+      <w:proofErr w:type="spellStart"/>
+      <w:r>
+        <w:rPr>
+          <w:lang w:val="en-GB"/>
+        </w:rPr>
+        <w:t>UpdatedAt</w:t>
+      </w:r>
+      <w:proofErr w:type="spellEnd"/>
+      <w:r>
+        <w:rPr>
+          <w:lang w:val="en-GB"/>
+        </w:rPr>
+        <w:t xml:space="preserve"> </w:t>
+      </w:r>
+      <w:proofErr w:type="gramStart"/>
+      <w:r>
+        <w:rPr>
+          <w:lang w:val="en-GB"/>
+        </w:rPr>
+        <w:t>{ get</w:t>
+      </w:r>
+      <w:proofErr w:type="gramEnd"/>
+      <w:r>
+        <w:rPr>
+          <w:lang w:val="en-GB"/>
+        </w:rPr>
+        <w:t>; set</w:t>
+      </w:r>
+      <w:proofErr w:type="gramStart"/>
+      <w:r>
+        <w:rPr>
+          <w:lang w:val="en-GB"/>
+        </w:rPr>
+        <w:t>; }</w:t>
+      </w:r>
+      <w:proofErr w:type="gramEnd"/>
+    </w:p>
+    <w:p>
+      <w:pPr>
+        <w:rPr>
+          <w:lang w:val="en-GB"/>
+        </w:rPr>
+      </w:pPr>
+      <w:r>
+        <w:rPr>
+          <w:lang w:val="en-GB"/>
+        </w:rPr>
+        <w:t xml:space="preserve">    #endregion</w:t>
+      </w:r>
+    </w:p>
+    <w:p>
+      <w:pPr>
+        <w:rPr>
+          <w:lang w:val="en-GB"/>
+        </w:rPr>
+      </w:pPr>
+    </w:p>
+    <w:p>
+      <w:pPr>
+        <w:rPr>
+          <w:lang w:val="en-GB"/>
+        </w:rPr>
+      </w:pPr>
+      <w:r>
+        <w:rPr>
+          <w:lang w:val="en-GB"/>
+        </w:rPr>
+        <w:t xml:space="preserve">    #region Extended Properties</w:t>
+      </w:r>
+    </w:p>
+    <w:p>
+      <w:pPr>
+        <w:rPr>
+          <w:lang w:val="en-GB"/>
+        </w:rPr>
+      </w:pPr>
+      <w:r>
+        <w:rPr>
+          <w:lang w:val="en-GB"/>
+        </w:rPr>
+        <w:t xml:space="preserve">    public string </w:t>
+      </w:r>
+      <w:proofErr w:type="spellStart"/>
+      <w:r>
+        <w:rPr>
+          <w:lang w:val="en-GB"/>
+        </w:rPr>
+        <w:t>IsActiveDesc</w:t>
+      </w:r>
+      <w:proofErr w:type="spellEnd"/>
+      <w:r>
+        <w:rPr>
+          <w:lang w:val="en-GB"/>
+        </w:rPr>
+        <w:t xml:space="preserve"> </w:t>
+      </w:r>
+    </w:p>
+    <w:p>
+      <w:pPr>
+        <w:rPr>
+          <w:lang w:val="en-GB"/>
+        </w:rPr>
+      </w:pPr>
+      <w:r>
+        <w:rPr>
+          <w:lang w:val="en-GB"/>
+        </w:rPr>
+        <w:t xml:space="preserve">    {</w:t>
+      </w:r>
+    </w:p>
+    <w:p>
+      <w:pPr>
+        <w:rPr>
+          <w:lang w:val="en-GB"/>
+        </w:rPr>
+      </w:pPr>
+      <w:r>
+        <w:rPr>
+          <w:lang w:val="en-GB"/>
+        </w:rPr>
+        <w:t xml:space="preserve">        get </w:t>
+      </w:r>
+      <w:proofErr w:type="gramStart"/>
+      <w:r>
+        <w:rPr>
+          <w:lang w:val="en-GB"/>
+        </w:rPr>
+        <w:t>{ return</w:t>
+      </w:r>
+      <w:proofErr w:type="gramEnd"/>
+      <w:r>
+        <w:rPr>
+          <w:lang w:val="en-GB"/>
+        </w:rPr>
+        <w:t xml:space="preserve"> </w:t>
+      </w:r>
+      <w:proofErr w:type="spellStart"/>
+      <w:proofErr w:type="gramStart"/>
+      <w:r>
+        <w:rPr>
+          <w:lang w:val="en-GB"/>
+        </w:rPr>
+        <w:t>IsActive</w:t>
+      </w:r>
+      <w:proofErr w:type="spellEnd"/>
+      <w:r>
+        <w:rPr>
+          <w:lang w:val="en-GB"/>
+        </w:rPr>
+        <w:t xml:space="preserve"> ?</w:t>
+      </w:r>
+      <w:proofErr w:type="gramEnd"/>
+      <w:r>
+        <w:rPr>
+          <w:lang w:val="en-GB"/>
+        </w:rPr>
+        <w:t xml:space="preserve"> "Yes</w:t>
+      </w:r>
+      <w:proofErr w:type="gramStart"/>
+      <w:r>
+        <w:rPr>
+          <w:lang w:val="en-GB"/>
+        </w:rPr>
+        <w:t>" :</w:t>
+      </w:r>
+      <w:proofErr w:type="gramEnd"/>
+      <w:r>
+        <w:rPr>
+          <w:lang w:val="en-GB"/>
+        </w:rPr>
+        <w:t xml:space="preserve"> "No"</w:t>
+      </w:r>
+      <w:proofErr w:type="gramStart"/>
+      <w:r>
+        <w:rPr>
+          <w:lang w:val="en-GB"/>
+        </w:rPr>
+        <w:t>; }</w:t>
+      </w:r>
+      <w:proofErr w:type="gramEnd"/>
+    </w:p>
+    <w:p>
+      <w:pPr>
+        <w:rPr>
+          <w:lang w:val="en-GB"/>
+        </w:rPr>
+      </w:pPr>
+      <w:r>
+        <w:rPr>
+          <w:lang w:val="en-GB"/>
+        </w:rPr>
+        <w:t xml:space="preserve">        set </w:t>
+      </w:r>
+      <w:proofErr w:type="gramStart"/>
+      <w:r>
+        <w:rPr>
+          <w:lang w:val="en-GB"/>
+        </w:rPr>
+        <w:t>{ }</w:t>
+      </w:r>
+      <w:proofErr w:type="gramEnd"/>
+    </w:p>
+    <w:p>
+      <w:pPr>
+        <w:rPr>
+          <w:lang w:val="en-GB"/>
+        </w:rPr>
+      </w:pPr>
+      <w:r>
+        <w:rPr>
+          <w:lang w:val="en-GB"/>
+        </w:rPr>
+        <w:t xml:space="preserve">    }</w:t>
+      </w:r>
+    </w:p>
+    <w:p>
+      <w:pPr>
+        <w:rPr>
+          <w:lang w:val="en-GB"/>
+        </w:rPr>
+      </w:pPr>
+    </w:p>
+    <w:p>
+      <w:pPr>
+        <w:rPr>
+          <w:lang w:val="en-GB"/>
+        </w:rPr>
+      </w:pPr>
+      <w:r>
+        <w:rPr>
+          <w:lang w:val="en-GB"/>
+        </w:rPr>
+        <w:t xml:space="preserve">    public string </w:t>
+      </w:r>
+      <w:proofErr w:type="spellStart"/>
+      <w:r>
+        <w:rPr>
+          <w:lang w:val="en-GB"/>
+        </w:rPr>
+        <w:t>DepartmentFullName</w:t>
+      </w:r>
+      <w:proofErr w:type="spellEnd"/>
+    </w:p>
+    <w:p>
+      <w:pPr>
+        <w:rPr>
+          <w:lang w:val="en-GB"/>
+        </w:rPr>
+      </w:pPr>
+      <w:r>
+        <w:rPr>
+          <w:lang w:val="en-GB"/>
+        </w:rPr>
+        <w:t xml:space="preserve">    {</w:t>
+      </w:r>
+    </w:p>
+    <w:p>
+      <w:pPr>
+        <w:rPr>
+          <w:lang w:val="en-GB"/>
+        </w:rPr>
+      </w:pPr>
+      <w:r>
+        <w:rPr>
+          <w:lang w:val="en-GB"/>
+        </w:rPr>
+        <w:t xml:space="preserve">        get </w:t>
+      </w:r>
+      <w:proofErr w:type="gramStart"/>
+      <w:r>
+        <w:rPr>
+          <w:lang w:val="en-GB"/>
+        </w:rPr>
+        <w:t>{ return</w:t>
+      </w:r>
+      <w:proofErr w:type="gramEnd"/>
+      <w:r>
+        <w:rPr>
+          <w:lang w:val="en-GB"/>
+        </w:rPr>
+        <w:t xml:space="preserve"> $"{</w:t>
+      </w:r>
+      <w:proofErr w:type="spellStart"/>
+      <w:r>
+        <w:rPr>
+          <w:lang w:val="en-GB"/>
+        </w:rPr>
+        <w:t>DepartmentCode</w:t>
+      </w:r>
+      <w:proofErr w:type="spellEnd"/>
+      <w:r>
+        <w:rPr>
+          <w:lang w:val="en-GB"/>
+        </w:rPr>
+        <w:t>} - {</w:t>
+      </w:r>
+      <w:proofErr w:type="spellStart"/>
+      <w:r>
+        <w:rPr>
+          <w:lang w:val="en-GB"/>
+        </w:rPr>
+        <w:t>DepartmentName</w:t>
+      </w:r>
+      <w:proofErr w:type="spellEnd"/>
+      <w:r>
+        <w:rPr>
+          <w:lang w:val="en-GB"/>
+        </w:rPr>
+        <w:t>}"</w:t>
+      </w:r>
+      <w:proofErr w:type="gramStart"/>
+      <w:r>
+        <w:rPr>
+          <w:lang w:val="en-GB"/>
+        </w:rPr>
+        <w:t>; }</w:t>
+      </w:r>
+      <w:proofErr w:type="gramEnd"/>
+    </w:p>
+    <w:p>
+      <w:pPr>
+        <w:rPr>
+          <w:lang w:val="en-GB"/>
+        </w:rPr>
+      </w:pPr>
+      <w:r>
+        <w:rPr>
+          <w:lang w:val="en-GB"/>
+        </w:rPr>
+        <w:t xml:space="preserve">    }</w:t>
+      </w:r>
+    </w:p>
+    <w:p>
+      <w:pPr>
+        <w:rPr>
+          <w:lang w:val="en-GB"/>
+        </w:rPr>
+      </w:pPr>
+      <w:r>
+        <w:rPr>
+          <w:lang w:val="en-GB"/>
+        </w:rPr>
+        <w:t xml:space="preserve">    #endregion</w:t>
+      </w:r>
+    </w:p>
+    <w:p>
+      <w:pPr>
+        <w:rPr>
+          <w:lang w:val="en-GB"/>
+        </w:rPr>
+      </w:pPr>
+      <w:r>
+        <w:rPr>
+          <w:lang w:val="en-GB"/>
+        </w:rPr>
+        <w:t>}</w:t>
+      </w:r>
+    </w:p>
+    <w:p>
+      <w:pPr>
+        <w:rPr>
+          <w:b/>
+          <w:bCs/>
+          <w:color w:val="EE0000"/>
+        </w:rPr>
+      </w:pPr>
+      <w:r>
+        <w:rPr>
+          <w:b/>
+          <w:bCs/>
+          <w:color w:val="EE0000"/>
+        </w:rPr>
+        <w:t>AI Prompt #</w:t>
+      </w:r>
+      <w:r>
+        <w:rPr>
+          <w:b/>
+          <w:bCs/>
+          <w:color w:val="EE0000"/>
+        </w:rPr>
+        <w:t>3</w:t>
+      </w:r>
+      <w:r>
+        <w:rPr>
+          <w:b/>
+          <w:bCs/>
+          <w:color w:val="EE0000"/>
+        </w:rPr>
+        <w:t>:</w:t>
+      </w:r>
+    </w:p>
+    <w:p>
+      <w:r>
+        <w:t xml:space="preserve">I am using a </w:t>
+      </w:r>
+      <w:proofErr w:type="spellStart"/>
+      <w:r>
+        <w:t>MudSlider</w:t>
+      </w:r>
+      <w:proofErr w:type="spellEnd"/>
+      <w:r>
+        <w:t xml:space="preserve"> to render the </w:t>
+      </w:r>
+      <w:proofErr w:type="spellStart"/>
+      <w:r>
+        <w:t>TotalWorkExperience</w:t>
+      </w:r>
+      <w:proofErr w:type="spellEnd"/>
+      <w:r>
+        <w:t xml:space="preserve"> field of the </w:t>
+      </w:r>
+      <w:proofErr w:type="spellStart"/>
+      <w:r>
+        <w:t>RecruitmentRequestDTO</w:t>
+      </w:r>
+      <w:proofErr w:type="spellEnd"/>
+      <w:r>
+        <w:t xml:space="preserve"> DTO. Tell me how to display the minimum and maximum range in the slider control. </w:t>
+      </w:r>
+    </w:p>
+    <w:p/>
+    <w:p>
+      <w:pPr>
+        <w:rPr>
+          <w:lang w:val="en-GB"/>
+        </w:rPr>
+      </w:pPr>
+      <w:r>
+        <w:t xml:space="preserve">The following compilation error occurred when I put </w:t>
+      </w:r>
+      <w:proofErr w:type="spellStart"/>
+      <w:r>
+        <w:rPr>
+          <w:b/>
+          <w:bCs/>
+          <w:lang w:val="en-GB"/>
+        </w:rPr>
+        <w:t>ValueLabelFormat</w:t>
+      </w:r>
+      <w:proofErr w:type="spellEnd"/>
+      <w:r>
+        <w:rPr>
+          <w:lang w:val="en-GB"/>
+        </w:rPr>
+        <w:t xml:space="preserve">="value =&gt; </w:t>
+      </w:r>
+      <w:proofErr w:type="gramStart"/>
+      <w:r>
+        <w:rPr>
+          <w:lang w:val="en-GB"/>
+        </w:rPr>
+        <w:t>$" {</w:t>
+      </w:r>
+      <w:proofErr w:type="gramEnd"/>
+      <w:r>
+        <w:rPr>
+          <w:lang w:val="en-GB"/>
+        </w:rPr>
+        <w:t>value} yrs""</w:t>
+      </w:r>
+    </w:p>
+    <w:p>
+      <w:r>
+        <w:t>No overload for method '</w:t>
+      </w:r>
+      <w:proofErr w:type="spellStart"/>
+      <w:r>
+        <w:t>AddComponentParameter</w:t>
+      </w:r>
+      <w:proofErr w:type="spellEnd"/>
+      <w:r>
+        <w:t>' takes 4 arguments</w:t>
+      </w:r>
+    </w:p>
+    <w:p>
+      <w:r>
+        <w:t>Syntax error, ',' expected</w:t>
       </w:r>
     </w:p>
     <w:sectPr>

</xml_diff>